<commit_message>
- update database chính thức version 1.0 - Ghi chú 1 lỗi trong tập tin MONEY PACIFIC.docx: cẩn thận bị GIẢ MẠO STORE - cập nhật Alex.txt
</commit_message>
<xml_diff>
--- a/01.Specifications/MONEY PACIFIC.docx
+++ b/01.Specifications/MONEY PACIFIC.docx
@@ -2018,6 +2018,37 @@
         <w:t>khi người dùng gửi tin nhắn 2 lần cùng 1 số tiền 1 số diện thoại, nhưng khách hàng chờ rất lâu mà vẫn chưa lấy được tin nhắn thì người Store có thể yêu cầu gửi lại PacificCode vào tin nhắn cho người khách hàng kia. Cú pháp để yêu cầu gửi lại: chưa xác định</w:t>
       </w:r>
     </w:p>
+    <w:p>
+      <w:pPr>
+        <w:pStyle w:val="ListParagraph"/>
+        <w:numPr>
+          <w:ilvl w:val="0"/>
+          <w:numId w:val="2"/>
+        </w:numPr>
+        <w:spacing w:line="240" w:lineRule="auto"/>
+        <w:jc w:val="both"/>
+      </w:pPr>
+      <w:r>
+        <w:t xml:space="preserve">Chú ý: Khi một máy gọi WCF Service truyển thông tin: StorePhone *PassPhone*SoTien*SoDT*SoTien thì không kiểm tra được tin nhắn đó được gửi từ máy điện thoại nào, có thể bị </w:t>
+      </w:r>
+      <w:r>
+        <w:t>GIẢ MẠO STORE</w:t>
+      </w:r>
+      <w:r>
+        <w:t xml:space="preserve"> khi biết pass của 1 store nào đó. Cách giải quyết: cố định chỉ cho những server của trung tâm là được gọi WCF Service.</w:t>
+      </w:r>
+    </w:p>
+    <w:p>
+      <w:pPr>
+        <w:pStyle w:val="ListParagraph"/>
+        <w:numPr>
+          <w:ilvl w:val="0"/>
+          <w:numId w:val="2"/>
+        </w:numPr>
+        <w:spacing w:line="240" w:lineRule="auto"/>
+        <w:jc w:val="both"/>
+      </w:pPr>
+    </w:p>
     <w:sectPr>
       <w:headerReference w:type="default" r:id="rId13"/>
       <w:footerReference w:type="default" r:id="rId14"/>
@@ -2093,7 +2124,7 @@
         <w:rPr>
           <w:noProof/>
         </w:rPr>
-        <w:t>09/13/10</w:t>
+        <w:t>09/14/10</w:t>
       </w:r>
     </w:fldSimple>
     <w:r>
@@ -2148,7 +2179,7 @@
       <w:rPr>
         <w:noProof/>
       </w:rPr>
-      <w:t>09/13/10</w:t>
+      <w:t>09/14/10</w:t>
     </w:r>
     <w:r>
       <w:fldChar w:fldCharType="end"/>

</xml_diff>

<commit_message>
- đã có ứng dụng dùng để test wcf - wcf chạy đúng trong truong hop mua thành công
</commit_message>
<xml_diff>
--- a/01.Specifications/MONEY PACIFIC.docx
+++ b/01.Specifications/MONEY PACIFIC.docx
@@ -2166,14 +2166,539 @@
       </w:r>
     </w:p>
     <w:p>
+      <w:r>
+        <w:rPr>
+          <w:color w:val="FF0000"/>
+        </w:rPr>
+        <w:t>*** nội dung dữ liệu gọi WCF có thể là chuỗi XML</w:t>
+      </w:r>
+      <w:r>
+        <w:t>?? sẽ dễ dàng xử lý hơn và CHÍNH XÁC hơn</w:t>
+      </w:r>
+    </w:p>
+    <w:p>
+      <w:r>
+        <w:t>*** chức năng này sẽ làm nếu như can thiệp được vào phần mềm phía SERVER VIETNAM</w:t>
+      </w:r>
+    </w:p>
+    <w:p>
       <w:pPr>
         <w:pStyle w:val="ListParagraph"/>
         <w:numPr>
           <w:ilvl w:val="0"/>
           <w:numId w:val="2"/>
         </w:numPr>
-        <w:spacing w:line="240" w:lineRule="auto"/>
         <w:jc w:val="both"/>
+      </w:pPr>
+      <w:r>
+        <w:lastRenderedPageBreak/>
+        <w:t>Nếu Store gửi 1 tin nhắn: store_pass</w:t>
+      </w:r>
+      <w:r>
+        <w:t xml:space="preserve"> </w:t>
+      </w:r>
+      <w:r>
+        <w:t>*</w:t>
+      </w:r>
+      <w:r>
+        <w:t xml:space="preserve"> </w:t>
+      </w:r>
+      <w:r>
+        <w:t>amount</w:t>
+      </w:r>
+      <w:r>
+        <w:t xml:space="preserve"> </w:t>
+      </w:r>
+      <w:r>
+        <w:t>*</w:t>
+      </w:r>
+      <w:r>
+        <w:t xml:space="preserve"> </w:t>
+      </w:r>
+      <w:r>
+        <w:t>CUSTOMER_PHONE_NOT_EXISTS</w:t>
+      </w:r>
+      <w:r>
+        <w:t xml:space="preserve"> </w:t>
+      </w:r>
+      <w:r>
+        <w:t>*</w:t>
+      </w:r>
+      <w:r>
+        <w:t xml:space="preserve"> </w:t>
+      </w:r>
+      <w:r>
+        <w:t>amount</w:t>
+      </w:r>
+    </w:p>
+    <w:p>
+      <w:pPr>
+        <w:pStyle w:val="ListParagraph"/>
+        <w:numPr>
+          <w:ilvl w:val="0"/>
+          <w:numId w:val="4"/>
+        </w:numPr>
+        <w:jc w:val="both"/>
+      </w:pPr>
+      <w:r>
+        <w:t>Sẽ vẫn bán cho Store, nếu Store muốn lấy lại, kiểm tra lại để khỏi bị trừ tiền thì cần phải lên trung tâm làm việc trực tiếp (khi đóng tiền cho trung tâm).  Sẽ không giải quyết nếu đã quá thời hạn giải quyết.</w:t>
+      </w:r>
+    </w:p>
+    <w:p>
+      <w:pPr>
+        <w:pStyle w:val="ListParagraph"/>
+        <w:numPr>
+          <w:ilvl w:val="0"/>
+          <w:numId w:val="2"/>
+        </w:numPr>
+        <w:jc w:val="both"/>
+        <w:rPr>
+          <w:b/>
+          <w:i/>
+        </w:rPr>
+      </w:pPr>
+      <w:r>
+        <w:rPr>
+          <w:b/>
+          <w:i/>
+        </w:rPr>
+        <w:t>*** đã set port cố định cho MoneyPacificService để chạy khi test là 2222. Không rõ có ảnh hưởng đến bản Build trên host sau này hay không</w:t>
+      </w:r>
+    </w:p>
+    <w:p>
+      <w:pPr>
+        <w:pStyle w:val="ListParagraph"/>
+        <w:numPr>
+          <w:ilvl w:val="0"/>
+          <w:numId w:val="2"/>
+        </w:numPr>
+        <w:jc w:val="both"/>
+        <w:rPr>
+          <w:b/>
+          <w:i/>
+        </w:rPr>
+      </w:pPr>
+      <w:r>
+        <w:t>* Muốn đổi đường dẫn của service chỉ cần đổi link trong tập tin app.config</w:t>
+      </w:r>
+    </w:p>
+    <w:p>
+      <w:pPr>
+        <w:pStyle w:val="ListParagraph"/>
+        <w:ind w:left="0"/>
+        <w:rPr>
+          <w:rFonts w:ascii="Consolas" w:hAnsi="Consolas" w:cs="Consolas"/>
+          <w:sz w:val="19"/>
+          <w:szCs w:val="19"/>
+        </w:rPr>
+      </w:pPr>
+      <w:r>
+        <w:rPr>
+          <w:rFonts w:ascii="Consolas" w:hAnsi="Consolas" w:cs="Consolas"/>
+          <w:color w:val="0000FF"/>
+          <w:sz w:val="19"/>
+          <w:szCs w:val="19"/>
+        </w:rPr>
+        <w:t>&lt;</w:t>
+      </w:r>
+      <w:r>
+        <w:rPr>
+          <w:rFonts w:ascii="Consolas" w:hAnsi="Consolas" w:cs="Consolas"/>
+          <w:color w:val="A31515"/>
+          <w:sz w:val="19"/>
+          <w:szCs w:val="19"/>
+        </w:rPr>
+        <w:t>client</w:t>
+      </w:r>
+      <w:r>
+        <w:rPr>
+          <w:rFonts w:ascii="Consolas" w:hAnsi="Consolas" w:cs="Consolas"/>
+          <w:color w:val="0000FF"/>
+          <w:sz w:val="19"/>
+          <w:szCs w:val="19"/>
+        </w:rPr>
+        <w:t>&gt;</w:t>
+      </w:r>
+    </w:p>
+    <w:p>
+      <w:pPr>
+        <w:pStyle w:val="ListParagraph"/>
+        <w:ind w:left="0"/>
+        <w:rPr>
+          <w:rFonts w:ascii="Consolas" w:hAnsi="Consolas" w:cs="Consolas"/>
+          <w:sz w:val="19"/>
+          <w:szCs w:val="19"/>
+        </w:rPr>
+      </w:pPr>
+      <w:r>
+        <w:rPr>
+          <w:rFonts w:ascii="Consolas" w:hAnsi="Consolas" w:cs="Consolas"/>
+          <w:color w:val="0000FF"/>
+          <w:sz w:val="19"/>
+          <w:szCs w:val="19"/>
+        </w:rPr>
+        <w:t xml:space="preserve">  </w:t>
+      </w:r>
+      <w:r>
+        <w:rPr>
+          <w:rFonts w:ascii="Consolas" w:hAnsi="Consolas" w:cs="Consolas"/>
+          <w:color w:val="0000FF"/>
+          <w:sz w:val="19"/>
+          <w:szCs w:val="19"/>
+        </w:rPr>
+        <w:t xml:space="preserve">     &lt;</w:t>
+      </w:r>
+      <w:r>
+        <w:rPr>
+          <w:rFonts w:ascii="Consolas" w:hAnsi="Consolas" w:cs="Consolas"/>
+          <w:color w:val="A31515"/>
+          <w:sz w:val="19"/>
+          <w:szCs w:val="19"/>
+        </w:rPr>
+        <w:t>endpoint</w:t>
+      </w:r>
+      <w:r>
+        <w:rPr>
+          <w:rFonts w:ascii="Consolas" w:hAnsi="Consolas" w:cs="Consolas"/>
+          <w:color w:val="0000FF"/>
+          <w:sz w:val="19"/>
+          <w:szCs w:val="19"/>
+        </w:rPr>
+        <w:t xml:space="preserve"> </w:t>
+      </w:r>
+      <w:r>
+        <w:rPr>
+          <w:rFonts w:ascii="Consolas" w:hAnsi="Consolas" w:cs="Consolas"/>
+          <w:color w:val="FF0000"/>
+          <w:sz w:val="19"/>
+          <w:szCs w:val="19"/>
+        </w:rPr>
+        <w:t>address</w:t>
+      </w:r>
+      <w:r>
+        <w:rPr>
+          <w:rFonts w:ascii="Consolas" w:hAnsi="Consolas" w:cs="Consolas"/>
+          <w:color w:val="0000FF"/>
+          <w:sz w:val="19"/>
+          <w:szCs w:val="19"/>
+        </w:rPr>
+        <w:t>=</w:t>
+      </w:r>
+      <w:r>
+        <w:rPr>
+          <w:rFonts w:ascii="Consolas" w:hAnsi="Consolas" w:cs="Consolas"/>
+          <w:sz w:val="19"/>
+          <w:szCs w:val="19"/>
+        </w:rPr>
+        <w:t>"</w:t>
+      </w:r>
+      <w:r>
+        <w:rPr>
+          <w:rFonts w:ascii="Consolas" w:hAnsi="Consolas" w:cs="Consolas"/>
+          <w:color w:val="0000FF"/>
+          <w:sz w:val="19"/>
+          <w:szCs w:val="19"/>
+        </w:rPr>
+        <w:t>http://localhost:2222/MainService.svc</w:t>
+      </w:r>
+      <w:r>
+        <w:rPr>
+          <w:rFonts w:ascii="Consolas" w:hAnsi="Consolas" w:cs="Consolas"/>
+          <w:sz w:val="19"/>
+          <w:szCs w:val="19"/>
+        </w:rPr>
+        <w:t>"</w:t>
+      </w:r>
+    </w:p>
+    <w:p>
+      <w:pPr>
+        <w:pStyle w:val="ListParagraph"/>
+        <w:rPr>
+          <w:rFonts w:ascii="Consolas" w:hAnsi="Consolas" w:cs="Consolas"/>
+          <w:sz w:val="19"/>
+          <w:szCs w:val="19"/>
+        </w:rPr>
+      </w:pPr>
+      <w:r>
+        <w:rPr>
+          <w:rFonts w:ascii="Consolas" w:hAnsi="Consolas" w:cs="Consolas"/>
+          <w:color w:val="FF0000"/>
+          <w:sz w:val="19"/>
+          <w:szCs w:val="19"/>
+        </w:rPr>
+        <w:t>binding</w:t>
+      </w:r>
+      <w:r>
+        <w:rPr>
+          <w:rFonts w:ascii="Consolas" w:hAnsi="Consolas" w:cs="Consolas"/>
+          <w:color w:val="0000FF"/>
+          <w:sz w:val="19"/>
+          <w:szCs w:val="19"/>
+        </w:rPr>
+        <w:t>=</w:t>
+      </w:r>
+      <w:r>
+        <w:rPr>
+          <w:rFonts w:ascii="Consolas" w:hAnsi="Consolas" w:cs="Consolas"/>
+          <w:sz w:val="19"/>
+          <w:szCs w:val="19"/>
+        </w:rPr>
+        <w:t>"</w:t>
+      </w:r>
+      <w:r>
+        <w:rPr>
+          <w:rFonts w:ascii="Consolas" w:hAnsi="Consolas" w:cs="Consolas"/>
+          <w:color w:val="0000FF"/>
+          <w:sz w:val="19"/>
+          <w:szCs w:val="19"/>
+        </w:rPr>
+        <w:t>basicHttpBinding</w:t>
+      </w:r>
+      <w:r>
+        <w:rPr>
+          <w:rFonts w:ascii="Consolas" w:hAnsi="Consolas" w:cs="Consolas"/>
+          <w:sz w:val="19"/>
+          <w:szCs w:val="19"/>
+        </w:rPr>
+        <w:t>"</w:t>
+      </w:r>
+      <w:r>
+        <w:rPr>
+          <w:rFonts w:ascii="Consolas" w:hAnsi="Consolas" w:cs="Consolas"/>
+          <w:color w:val="0000FF"/>
+          <w:sz w:val="19"/>
+          <w:szCs w:val="19"/>
+        </w:rPr>
+        <w:t xml:space="preserve"> </w:t>
+      </w:r>
+      <w:r>
+        <w:rPr>
+          <w:rFonts w:ascii="Consolas" w:hAnsi="Consolas" w:cs="Consolas"/>
+          <w:color w:val="FF0000"/>
+          <w:sz w:val="19"/>
+          <w:szCs w:val="19"/>
+        </w:rPr>
+        <w:t>bindingConfiguration</w:t>
+      </w:r>
+      <w:r>
+        <w:rPr>
+          <w:rFonts w:ascii="Consolas" w:hAnsi="Consolas" w:cs="Consolas"/>
+          <w:color w:val="0000FF"/>
+          <w:sz w:val="19"/>
+          <w:szCs w:val="19"/>
+        </w:rPr>
+        <w:t>=</w:t>
+      </w:r>
+      <w:r>
+        <w:rPr>
+          <w:rFonts w:ascii="Consolas" w:hAnsi="Consolas" w:cs="Consolas"/>
+          <w:sz w:val="19"/>
+          <w:szCs w:val="19"/>
+        </w:rPr>
+        <w:t>"</w:t>
+      </w:r>
+      <w:r>
+        <w:rPr>
+          <w:rFonts w:ascii="Consolas" w:hAnsi="Consolas" w:cs="Consolas"/>
+          <w:color w:val="0000FF"/>
+          <w:sz w:val="19"/>
+          <w:szCs w:val="19"/>
+        </w:rPr>
+        <w:t>BasicHttpBinding_IMainService</w:t>
+      </w:r>
+      <w:r>
+        <w:rPr>
+          <w:rFonts w:ascii="Consolas" w:hAnsi="Consolas" w:cs="Consolas"/>
+          <w:sz w:val="19"/>
+          <w:szCs w:val="19"/>
+        </w:rPr>
+        <w:t>"</w:t>
+      </w:r>
+    </w:p>
+    <w:p>
+      <w:pPr>
+        <w:pStyle w:val="ListParagraph"/>
+        <w:ind w:left="0"/>
+        <w:rPr>
+          <w:rFonts w:ascii="Consolas" w:hAnsi="Consolas" w:cs="Consolas"/>
+          <w:sz w:val="19"/>
+          <w:szCs w:val="19"/>
+        </w:rPr>
+      </w:pPr>
+      <w:r>
+        <w:rPr>
+          <w:rFonts w:ascii="Consolas" w:hAnsi="Consolas" w:cs="Consolas"/>
+          <w:color w:val="0000FF"/>
+          <w:sz w:val="19"/>
+          <w:szCs w:val="19"/>
+        </w:rPr>
+        <w:t xml:space="preserve">       </w:t>
+      </w:r>
+      <w:r>
+        <w:rPr>
+          <w:rFonts w:ascii="Consolas" w:hAnsi="Consolas" w:cs="Consolas"/>
+          <w:color w:val="FF0000"/>
+          <w:sz w:val="19"/>
+          <w:szCs w:val="19"/>
+        </w:rPr>
+        <w:t>contract</w:t>
+      </w:r>
+      <w:r>
+        <w:rPr>
+          <w:rFonts w:ascii="Consolas" w:hAnsi="Consolas" w:cs="Consolas"/>
+          <w:color w:val="0000FF"/>
+          <w:sz w:val="19"/>
+          <w:szCs w:val="19"/>
+        </w:rPr>
+        <w:t>=</w:t>
+      </w:r>
+      <w:r>
+        <w:rPr>
+          <w:rFonts w:ascii="Consolas" w:hAnsi="Consolas" w:cs="Consolas"/>
+          <w:sz w:val="19"/>
+          <w:szCs w:val="19"/>
+        </w:rPr>
+        <w:t>"</w:t>
+      </w:r>
+      <w:r>
+        <w:rPr>
+          <w:rFonts w:ascii="Consolas" w:hAnsi="Consolas" w:cs="Consolas"/>
+          <w:color w:val="0000FF"/>
+          <w:sz w:val="19"/>
+          <w:szCs w:val="19"/>
+        </w:rPr>
+        <w:t>IMainService</w:t>
+      </w:r>
+      <w:r>
+        <w:rPr>
+          <w:rFonts w:ascii="Consolas" w:hAnsi="Consolas" w:cs="Consolas"/>
+          <w:sz w:val="19"/>
+          <w:szCs w:val="19"/>
+        </w:rPr>
+        <w:t>"</w:t>
+      </w:r>
+      <w:r>
+        <w:rPr>
+          <w:rFonts w:ascii="Consolas" w:hAnsi="Consolas" w:cs="Consolas"/>
+          <w:color w:val="0000FF"/>
+          <w:sz w:val="19"/>
+          <w:szCs w:val="19"/>
+        </w:rPr>
+        <w:t xml:space="preserve"> </w:t>
+      </w:r>
+      <w:r>
+        <w:rPr>
+          <w:rFonts w:ascii="Consolas" w:hAnsi="Consolas" w:cs="Consolas"/>
+          <w:color w:val="FF0000"/>
+          <w:sz w:val="19"/>
+          <w:szCs w:val="19"/>
+        </w:rPr>
+        <w:t>name</w:t>
+      </w:r>
+      <w:r>
+        <w:rPr>
+          <w:rFonts w:ascii="Consolas" w:hAnsi="Consolas" w:cs="Consolas"/>
+          <w:color w:val="0000FF"/>
+          <w:sz w:val="19"/>
+          <w:szCs w:val="19"/>
+        </w:rPr>
+        <w:t>=</w:t>
+      </w:r>
+      <w:r>
+        <w:rPr>
+          <w:rFonts w:ascii="Consolas" w:hAnsi="Consolas" w:cs="Consolas"/>
+          <w:sz w:val="19"/>
+          <w:szCs w:val="19"/>
+        </w:rPr>
+        <w:t>"</w:t>
+      </w:r>
+      <w:r>
+        <w:rPr>
+          <w:rFonts w:ascii="Consolas" w:hAnsi="Consolas" w:cs="Consolas"/>
+          <w:color w:val="0000FF"/>
+          <w:sz w:val="19"/>
+          <w:szCs w:val="19"/>
+        </w:rPr>
+        <w:t>BasicHttpBinding_IMainService</w:t>
+      </w:r>
+      <w:r>
+        <w:rPr>
+          <w:rFonts w:ascii="Consolas" w:hAnsi="Consolas" w:cs="Consolas"/>
+          <w:sz w:val="19"/>
+          <w:szCs w:val="19"/>
+        </w:rPr>
+        <w:t>"</w:t>
+      </w:r>
+      <w:r>
+        <w:rPr>
+          <w:rFonts w:ascii="Consolas" w:hAnsi="Consolas" w:cs="Consolas"/>
+          <w:color w:val="0000FF"/>
+          <w:sz w:val="19"/>
+          <w:szCs w:val="19"/>
+        </w:rPr>
+        <w:t xml:space="preserve"> /&gt;</w:t>
+      </w:r>
+    </w:p>
+    <w:p>
+      <w:pPr>
+        <w:pStyle w:val="ListParagraph"/>
+        <w:ind w:left="0"/>
+        <w:rPr>
+          <w:rFonts w:ascii="Consolas" w:hAnsi="Consolas" w:cs="Consolas"/>
+          <w:sz w:val="19"/>
+          <w:szCs w:val="19"/>
+        </w:rPr>
+      </w:pPr>
+      <w:r>
+        <w:rPr>
+          <w:rFonts w:ascii="Consolas" w:hAnsi="Consolas" w:cs="Consolas"/>
+          <w:color w:val="0000FF"/>
+          <w:sz w:val="19"/>
+          <w:szCs w:val="19"/>
+        </w:rPr>
+        <w:t>&lt;/</w:t>
+      </w:r>
+      <w:r>
+        <w:rPr>
+          <w:rFonts w:ascii="Consolas" w:hAnsi="Consolas" w:cs="Consolas"/>
+          <w:color w:val="A31515"/>
+          <w:sz w:val="19"/>
+          <w:szCs w:val="19"/>
+        </w:rPr>
+        <w:t>client</w:t>
+      </w:r>
+      <w:r>
+        <w:rPr>
+          <w:rFonts w:ascii="Consolas" w:hAnsi="Consolas" w:cs="Consolas"/>
+          <w:color w:val="0000FF"/>
+          <w:sz w:val="19"/>
+          <w:szCs w:val="19"/>
+        </w:rPr>
+        <w:t>&gt;</w:t>
+      </w:r>
+    </w:p>
+    <w:p>
+      <w:pPr>
+        <w:pStyle w:val="ListParagraph"/>
+        <w:rPr>
+          <w:rFonts w:ascii="Consolas" w:hAnsi="Consolas" w:cs="Consolas"/>
+          <w:sz w:val="19"/>
+          <w:szCs w:val="19"/>
+        </w:rPr>
+      </w:pPr>
+    </w:p>
+    <w:p>
+      <w:pPr>
+        <w:pStyle w:val="ListParagraph"/>
+        <w:numPr>
+          <w:ilvl w:val="0"/>
+          <w:numId w:val="2"/>
+        </w:numPr>
+        <w:jc w:val="both"/>
+        <w:rPr>
+          <w:b/>
+          <w:i/>
+        </w:rPr>
       </w:pPr>
     </w:p>
     <w:sectPr>
@@ -2251,7 +2776,7 @@
         <w:rPr>
           <w:noProof/>
         </w:rPr>
-        <w:t>09/15/10</w:t>
+        <w:t>09/16/10</w:t>
       </w:r>
     </w:fldSimple>
     <w:r>
@@ -2306,7 +2831,7 @@
       <w:rPr>
         <w:noProof/>
       </w:rPr>
-      <w:t>09/15/10</w:t>
+      <w:t>09/16/10</w:t>
     </w:r>
     <w:r>
       <w:fldChar w:fldCharType="end"/>

</xml_diff>

<commit_message>
Tạo lại Project MoneyPacificSrv: chuẩn hóa lại theo tính đa hình, loại bỏ những hàm, lớp dư thừa.. ..Sửa CSDL PacificCode.PacificCode thành PacificCode.CodeNumber Đã hoàn thành MoneyPacificSrv 95%, chỉ còn áp dụng tính Đa hình cho MPCommand & debug những lỗi nhỏ mới phát sinh
</commit_message>
<xml_diff>
--- a/01.Specifications/MONEY PACIFIC.docx
+++ b/01.Specifications/MONEY PACIFIC.docx
@@ -2105,6 +2105,26 @@
     </w:p>
     <w:p>
       <w:pPr>
+        <w:ind w:firstLine="720"/>
+        <w:rPr>
+          <w:color w:val="FF0000"/>
+        </w:rPr>
+      </w:pPr>
+      <w:r>
+        <w:rPr>
+          <w:color w:val="FF0000"/>
+        </w:rPr>
+        <w:t>**</w:t>
+      </w:r>
+      <w:r>
+        <w:rPr>
+          <w:color w:val="FF0000"/>
+        </w:rPr>
+        <w:t xml:space="preserve"> Người Store nhắn tin 2 lần trong cùng 1 hoặc 5phút: mua 500.000 cho cùng 1 số điện thoại =&gt; cần nhắn tin confirm khi có lần thứ 2 trở lên…</w:t>
+      </w:r>
+    </w:p>
+    <w:p>
+      <w:pPr>
         <w:pStyle w:val="ListParagraph"/>
         <w:numPr>
           <w:ilvl w:val="0"/>
@@ -2197,6 +2217,7 @@
         <w:jc w:val="both"/>
       </w:pPr>
       <w:r>
+        <w:lastRenderedPageBreak/>
         <w:t>Và các loại Giao dịch khác sẽ xác đị</w:t>
       </w:r>
       <w:r>
@@ -2224,14 +2245,7 @@
         <w:rPr>
           <w:color w:val="B1A25A" w:themeColor="accent5" w:themeShade="BF"/>
         </w:rPr>
-        <w:t xml:space="preserve"> =&gt; Ai cũng có thể trở thành cửa hàng bằng cách gửi tin nhắn cho người khác. </w:t>
-      </w:r>
-      <w:r>
-        <w:rPr>
-          <w:color w:val="B1A25A" w:themeColor="accent5" w:themeShade="BF"/>
-        </w:rPr>
-        <w:lastRenderedPageBreak/>
-        <w:t>Nhưng chỉ có thể Store mới có thể tạo được PCode mới với một giá trị mới.</w:t>
+        <w:t xml:space="preserve"> =&gt; Ai cũng có thể trở thành cửa hàng bằng cách gửi tin nhắn cho người khác. Nhưng chỉ có thể Store mới có thể tạo được PCode mới với một giá trị mới.</w:t>
       </w:r>
     </w:p>
     <w:p>
@@ -2909,7 +2923,7 @@
 
 <file path=word/endnotes.xml><?xml version="1.0" encoding="utf-8"?>
 <w:endnotes xmlns:ve="http://schemas.openxmlformats.org/markup-compatibility/2006" xmlns:o="urn:schemas-microsoft-com:office:office" xmlns:r="http://schemas.openxmlformats.org/officeDocument/2006/relationships" xmlns:m="http://schemas.openxmlformats.org/officeDocument/2006/math" xmlns:v="urn:schemas-microsoft-com:vml" xmlns:wp="http://schemas.openxmlformats.org/drawingml/2006/wordprocessingDrawing" xmlns:w10="urn:schemas-microsoft-com:office:word" xmlns:w="http://schemas.openxmlformats.org/wordprocessingml/2006/main" xmlns:wne="http://schemas.microsoft.com/office/word/2006/wordml">
-  <w:endnote w:type="separator" w:id="0">
+  <w:endnote w:type="separator" w:id="-1">
     <w:p>
       <w:pPr>
         <w:spacing w:after="0" w:line="240" w:lineRule="auto"/>
@@ -2919,7 +2933,7 @@
       </w:r>
     </w:p>
   </w:endnote>
-  <w:endnote w:type="continuationSeparator" w:id="1">
+  <w:endnote w:type="continuationSeparator" w:id="0">
     <w:p>
       <w:pPr>
         <w:spacing w:after="0" w:line="240" w:lineRule="auto"/>
@@ -2962,7 +2976,7 @@
         <w:rPr>
           <w:noProof/>
         </w:rPr>
-        <w:t>09/16/10</w:t>
+        <w:t>09/17/10</w:t>
       </w:r>
     </w:fldSimple>
     <w:r>
@@ -3017,7 +3031,7 @@
       <w:rPr>
         <w:noProof/>
       </w:rPr>
-      <w:t>09/16/10</w:t>
+      <w:t>09/17/10</w:t>
     </w:r>
     <w:r>
       <w:fldChar w:fldCharType="end"/>
@@ -3049,7 +3063,7 @@
 
 <file path=word/footnotes.xml><?xml version="1.0" encoding="utf-8"?>
 <w:footnotes xmlns:ve="http://schemas.openxmlformats.org/markup-compatibility/2006" xmlns:o="urn:schemas-microsoft-com:office:office" xmlns:r="http://schemas.openxmlformats.org/officeDocument/2006/relationships" xmlns:m="http://schemas.openxmlformats.org/officeDocument/2006/math" xmlns:v="urn:schemas-microsoft-com:vml" xmlns:wp="http://schemas.openxmlformats.org/drawingml/2006/wordprocessingDrawing" xmlns:w10="urn:schemas-microsoft-com:office:word" xmlns:w="http://schemas.openxmlformats.org/wordprocessingml/2006/main" xmlns:wne="http://schemas.microsoft.com/office/word/2006/wordml">
-  <w:footnote w:type="separator" w:id="0">
+  <w:footnote w:type="separator" w:id="-1">
     <w:p>
       <w:pPr>
         <w:spacing w:after="0" w:line="240" w:lineRule="auto"/>
@@ -3059,7 +3073,7 @@
       </w:r>
     </w:p>
   </w:footnote>
-  <w:footnote w:type="continuationSeparator" w:id="1">
+  <w:footnote w:type="continuationSeparator" w:id="0">
     <w:p>
       <w:pPr>
         <w:spacing w:after="0" w:line="240" w:lineRule="auto"/>
@@ -4884,7 +4898,7 @@
 </file>
 
 <file path=customXml/itemProps2.xml><?xml version="1.0" encoding="utf-8"?>
-<ds:datastoreItem xmlns:ds="http://schemas.openxmlformats.org/officeDocument/2006/customXml" ds:itemID="{12BA725A-CE31-40CE-B57D-6078746F10F9}">
+<ds:datastoreItem xmlns:ds="http://schemas.openxmlformats.org/officeDocument/2006/customXml" ds:itemID="{BBC1ADAB-C40B-4503-8D62-2E26669A0C78}">
   <ds:schemaRefs>
     <ds:schemaRef ds:uri="http://schemas.openxmlformats.org/officeDocument/2006/bibliography"/>
   </ds:schemaRefs>

</xml_diff>